<commit_message>
mezclado de datos general
</commit_message>
<xml_diff>
--- a/Proyectos/2016/Minutas de Proyectos/Minuta_compromiso_ 160208.docx
+++ b/Proyectos/2016/Minutas de Proyectos/Minuta_compromiso_ 160208.docx
@@ -2378,8 +2378,6 @@
         </w:rPr>
         <w:t>OBSERVACIONES</w:t>
       </w:r>
-      <w:bookmarkStart w:id="0" w:name="_GoBack"/>
-      <w:bookmarkEnd w:id="0"/>
     </w:p>
     <w:p>
       <w:pPr>
@@ -3012,8 +3010,19 @@
         </w:rPr>
         <w:t xml:space="preserve"> de Febrero de 2016 </w:t>
       </w:r>
-    </w:p>
-    <w:p/>
+      <w:r>
+        <w:rPr>
+          <w:rFonts w:ascii="Avenir Book" w:hAnsi="Avenir Book"/>
+          <w:sz w:val="21"/>
+          <w:szCs w:val="21"/>
+        </w:rPr>
+        <w:t>a las 8:00 am</w:t>
+      </w:r>
+    </w:p>
+    <w:p>
+      <w:bookmarkStart w:id="0" w:name="_GoBack"/>
+      <w:bookmarkEnd w:id="0"/>
+    </w:p>
     <w:sectPr>
       <w:pgSz w:w="12240" w:h="15840"/>
       <w:pgMar w:top="1417" w:right="1701" w:bottom="1417" w:left="1701" w:header="708" w:footer="708" w:gutter="0"/>

</xml_diff>